<commit_message>
finished highest and best use
</commit_message>
<xml_diff>
--- a/highest_and_best_use.docx
+++ b/highest_and_best_use.docx
@@ -646,6 +646,7 @@
               <w:rPr>
                 <w:b/>
                 <w:bCs/>
+                <w:color w:val="000000"/>
               </w:rPr>
               <w:t>Physical Possibility</w:t>
             </w:r>
@@ -657,9 +658,14 @@
           </w:tcPr>
           <w:p>
             <w:pPr>
-              <w:spacing w:after="120"/>
               <w:ind w:right="72"/>
             </w:pPr>
+            <w:r>
+              <w:rPr>
+                <w:color w:val="000000" w:themeColor="text1"/>
+              </w:rPr>
+              <w:t xml:space="preserve"> </w:t>
+            </w:r>
           </w:p>
         </w:tc>
       </w:tr>
@@ -676,11 +682,9 @@
               <w:rPr>
                 <w:b/>
                 <w:bCs/>
+                <w:color w:val="000000"/>
               </w:rPr>
             </w:pPr>
-            <w:r>
-              <w:br w:type="page"/>
-            </w:r>
             <w:r>
               <w:rPr>
                 <w:b/>
@@ -696,13 +700,18 @@
           </w:tcPr>
           <w:p>
             <w:pPr>
-              <w:spacing w:before="120" w:after="120"/>
               <w:ind w:right="72"/>
+              <w:rPr>
+                <w:color w:val="000000" w:themeColor="text1"/>
+              </w:rPr>
             </w:pPr>
           </w:p>
         </w:tc>
       </w:tr>
       <w:tr>
+        <w:trPr>
+          <w:trHeight w:val="668"/>
+        </w:trPr>
         <w:tc>
           <w:tcPr>
             <w:tcW w:w="1725" w:type="dxa"/>
@@ -729,10 +738,10 @@
           </w:tcPr>
           <w:p>
             <w:pPr>
-              <w:spacing w:before="120" w:after="120"/>
+              <w:spacing w:after="120"/>
+              <w:ind w:right="72"/>
               <w:rPr>
-                <w:b/>
-                <w:bCs/>
+                <w:color w:val="000000" w:themeColor="text1"/>
               </w:rPr>
             </w:pPr>
           </w:p>
@@ -740,7 +749,7 @@
       </w:tr>
       <w:tr>
         <w:trPr>
-          <w:trHeight w:val="720"/>
+          <w:trHeight w:val="668"/>
         </w:trPr>
         <w:tc>
           <w:tcPr>
@@ -768,10 +777,10 @@
           </w:tcPr>
           <w:p>
             <w:pPr>
-              <w:spacing w:before="120" w:after="120"/>
+              <w:spacing w:after="120"/>
+              <w:ind w:right="72"/>
               <w:rPr>
-                <w:b/>
-                <w:bCs/>
+                <w:color w:val="000000" w:themeColor="text1"/>
               </w:rPr>
             </w:pPr>
           </w:p>
@@ -779,7 +788,7 @@
       </w:tr>
       <w:tr>
         <w:trPr>
-          <w:trHeight w:val="81"/>
+          <w:trHeight w:val="668"/>
         </w:trPr>
         <w:tc>
           <w:tcPr>
@@ -795,7 +804,7 @@
             <w:r>
               <w:rPr>
                 <w:b/>
-                <w:bCs/>
+                <w:color w:val="000000"/>
               </w:rPr>
               <w:t>Final Analysis</w:t>
             </w:r>
@@ -807,30 +816,25 @@
           </w:tcPr>
           <w:p>
             <w:pPr>
-              <w:spacing w:before="120" w:after="120"/>
+              <w:spacing w:after="120"/>
+              <w:ind w:right="72"/>
               <w:rPr>
-                <w:color w:val="000000"/>
+                <w:color w:val="000000" w:themeColor="text1"/>
+              </w:rPr>
+            </w:pPr>
+          </w:p>
+          <w:p>
+            <w:pPr>
+              <w:spacing w:after="120"/>
+              <w:ind w:right="72"/>
+              <w:rPr>
+                <w:color w:val="000000" w:themeColor="text1"/>
               </w:rPr>
             </w:pPr>
           </w:p>
         </w:tc>
       </w:tr>
     </w:tbl>
-    <w:p>
-      <w:pPr>
-        <w:widowControl/>
-        <w:autoSpaceDE/>
-        <w:autoSpaceDN/>
-        <w:adjustRightInd/>
-        <w:rPr>
-          <w:b/>
-          <w:bCs/>
-          <w:color w:val="000000"/>
-          <w:sz w:val="28"/>
-          <w:szCs w:val="28"/>
-        </w:rPr>
-      </w:pPr>
-    </w:p>
     <w:p>
       <w:pPr>
         <w:pBdr>
@@ -1102,6 +1106,7 @@
           </w:tcPr>
           <w:p>
             <w:pPr>
+              <w:spacing w:before="120"/>
               <w:rPr>
                 <w:b/>
                 <w:bCs/>
@@ -1122,11 +1127,7 @@
           </w:tcPr>
           <w:p>
             <w:pPr>
-              <w:spacing w:before="120" w:after="120"/>
-              <w:rPr>
-                <w:b/>
-                <w:bCs/>
-              </w:rPr>
+              <w:spacing w:before="120"/>
             </w:pPr>
           </w:p>
         </w:tc>
@@ -1138,6 +1139,7 @@
           </w:tcPr>
           <w:p>
             <w:pPr>
+              <w:spacing w:before="120"/>
               <w:rPr>
                 <w:b/>
                 <w:bCs/>
@@ -1158,11 +1160,7 @@
           </w:tcPr>
           <w:p>
             <w:pPr>
-              <w:spacing w:before="120" w:after="120"/>
-              <w:rPr>
-                <w:b/>
-                <w:bCs/>
-              </w:rPr>
+              <w:spacing w:before="120"/>
             </w:pPr>
           </w:p>
         </w:tc>
@@ -1174,9 +1172,10 @@
           </w:tcPr>
           <w:p>
             <w:pPr>
+              <w:spacing w:before="120"/>
               <w:rPr>
                 <w:b/>
-                <w:color w:val="000000"/>
+                <w:bCs/>
               </w:rPr>
             </w:pPr>
             <w:r>
@@ -1194,10 +1193,7 @@
           </w:tcPr>
           <w:p>
             <w:pPr>
-              <w:spacing w:before="120" w:after="120"/>
-              <w:rPr>
-                <w:color w:val="000000"/>
-              </w:rPr>
+              <w:spacing w:before="120"/>
             </w:pPr>
           </w:p>
         </w:tc>

</xml_diff>

<commit_message>
modified highest and best use doc
</commit_message>
<xml_diff>
--- a/highest_and_best_use.docx
+++ b/highest_and_best_use.docx
@@ -1,6 +1,6 @@
 
 <file path=word/document.xml><?xml version="1.0" encoding="utf-8"?>
-<w:document xmlns:wpc="http://schemas.microsoft.com/office/word/2010/wordprocessingCanvas" xmlns:cx="http://schemas.microsoft.com/office/drawing/2014/chartex" xmlns:cx1="http://schemas.microsoft.com/office/drawing/2015/9/8/chartex" xmlns:cx2="http://schemas.microsoft.com/office/drawing/2015/10/21/chartex" xmlns:cx3="http://schemas.microsoft.com/office/drawing/2016/5/9/chartex" xmlns:cx4="http://schemas.microsoft.com/office/drawing/2016/5/10/chartex" xmlns:cx5="http://schemas.microsoft.com/office/drawing/2016/5/11/chartex" xmlns:cx6="http://schemas.microsoft.com/office/drawing/2016/5/12/chartex" xmlns:cx7="http://schemas.microsoft.com/office/drawing/2016/5/13/chartex" xmlns:cx8="http://schemas.microsoft.com/office/drawing/2016/5/14/chartex" xmlns:mc="http://schemas.openxmlformats.org/markup-compatibility/2006" xmlns:aink="http://schemas.microsoft.com/office/drawing/2016/ink" xmlns:am3d="http://schemas.microsoft.com/office/drawing/2017/model3d" xmlns:o="urn:schemas-microsoft-com:office:office" xmlns:oel="http://schemas.microsoft.com/office/2019/extlst" xmlns:r="http://schemas.openxmlformats.org/officeDocument/2006/relationships" xmlns:m="http://schemas.openxmlformats.org/officeDocument/2006/math" xmlns:v="urn:schemas-microsoft-com:vml" xmlns:wp14="http://schemas.microsoft.com/office/word/2010/wordprocessingDrawing" xmlns:wp="http://schemas.openxmlformats.org/drawingml/2006/wordprocessingDrawing" xmlns:w10="urn:schemas-microsoft-com:office:word" xmlns:w="http://schemas.openxmlformats.org/wordprocessingml/2006/main" xmlns:w14="http://schemas.microsoft.com/office/word/2010/wordml" xmlns:w15="http://schemas.microsoft.com/office/word/2012/wordml" xmlns:w16cex="http://schemas.microsoft.com/office/word/2018/wordml/cex" xmlns:w16cid="http://schemas.microsoft.com/office/word/2016/wordml/cid" xmlns:w16="http://schemas.microsoft.com/office/word/2018/wordml" xmlns:w16du="http://schemas.microsoft.com/office/word/2023/wordml/word16du" xmlns:w16sdtdh="http://schemas.microsoft.com/office/word/2020/wordml/sdtdatahash" xmlns:w16se="http://schemas.microsoft.com/office/word/2015/wordml/symex" xmlns:wpg="http://schemas.microsoft.com/office/word/2010/wordprocessingGroup" xmlns:wpi="http://schemas.microsoft.com/office/word/2010/wordprocessingInk" xmlns:wne="http://schemas.microsoft.com/office/word/2006/wordml" xmlns:wps="http://schemas.microsoft.com/office/word/2010/wordprocessingShape" mc:Ignorable="w14 w15 w16se w16cid w16 w16cex w16sdtdh w16du wp14">
+<w:document xmlns:wpc="http://schemas.microsoft.com/office/word/2010/wordprocessingCanvas" xmlns:cx="http://schemas.microsoft.com/office/drawing/2014/chartex" xmlns:cx1="http://schemas.microsoft.com/office/drawing/2015/9/8/chartex" xmlns:cx2="http://schemas.microsoft.com/office/drawing/2015/10/21/chartex" xmlns:cx3="http://schemas.microsoft.com/office/drawing/2016/5/9/chartex" xmlns:cx4="http://schemas.microsoft.com/office/drawing/2016/5/10/chartex" xmlns:cx5="http://schemas.microsoft.com/office/drawing/2016/5/11/chartex" xmlns:cx6="http://schemas.microsoft.com/office/drawing/2016/5/12/chartex" xmlns:cx7="http://schemas.microsoft.com/office/drawing/2016/5/13/chartex" xmlns:cx8="http://schemas.microsoft.com/office/drawing/2016/5/14/chartex" xmlns:mc="http://schemas.openxmlformats.org/markup-compatibility/2006" xmlns:aink="http://schemas.microsoft.com/office/drawing/2016/ink" xmlns:am3d="http://schemas.microsoft.com/office/drawing/2017/model3d" xmlns:o="urn:schemas-microsoft-com:office:office" xmlns:oel="http://schemas.microsoft.com/office/2019/extlst" xmlns:r="http://schemas.openxmlformats.org/officeDocument/2006/relationships" xmlns:m="http://schemas.openxmlformats.org/officeDocument/2006/math" xmlns:v="urn:schemas-microsoft-com:vml" xmlns:wp14="http://schemas.microsoft.com/office/word/2010/wordprocessingDrawing" xmlns:wp="http://schemas.openxmlformats.org/drawingml/2006/wordprocessingDrawing" xmlns:w10="urn:schemas-microsoft-com:office:word" xmlns:w="http://schemas.openxmlformats.org/wordprocessingml/2006/main" xmlns:w14="http://schemas.microsoft.com/office/word/2010/wordml" xmlns:w15="http://schemas.microsoft.com/office/word/2012/wordml" xmlns:w16cex="http://schemas.microsoft.com/office/word/2018/wordml/cex" xmlns:w16cid="http://schemas.microsoft.com/office/word/2016/wordml/cid" xmlns:w16="http://schemas.microsoft.com/office/word/2018/wordml" xmlns:w16du="http://schemas.microsoft.com/office/word/2023/wordml/word16du" xmlns:w16sdtdh="http://schemas.microsoft.com/office/word/2020/wordml/sdtdatahash" xmlns:w16sdtfl="http://schemas.microsoft.com/office/word/2024/wordml/sdtformatlock" xmlns:w16se="http://schemas.microsoft.com/office/word/2015/wordml/symex" xmlns:wpg="http://schemas.microsoft.com/office/word/2010/wordprocessingGroup" xmlns:wpi="http://schemas.microsoft.com/office/word/2010/wordprocessingInk" xmlns:wne="http://schemas.microsoft.com/office/word/2006/wordml" xmlns:wps="http://schemas.microsoft.com/office/word/2010/wordprocessingShape" mc:Ignorable="w14 w15 w16se w16cid w16 w16cex w16sdtdh w16sdtfl w16du wp14">
   <w:body>
     <w:p>
       <w:pPr>
@@ -462,7 +462,21 @@
         <w:rPr>
           <w:color w:val="000000" w:themeColor="text1"/>
         </w:rPr>
-        <w:t xml:space="preserve"> as though vacant is concluded after the four criteria have been applied and various alternative uses have been eliminated. The remaining use that fulfills all four criteria is the highest and best use of the land as though vacant. A proper highest and best use conclusion indicates the use, the market participants for the use, and the timing of the use. In addition, the ideal improvement (see definition below) must be determined as a part of highest and best as though vacant.</w:t>
+        <w:t xml:space="preserve"> as though vacant is concluded after the four criteria have been </w:t>
+      </w:r>
+      <w:proofErr w:type="gramStart"/>
+      <w:r>
+        <w:rPr>
+          <w:color w:val="000000" w:themeColor="text1"/>
+        </w:rPr>
+        <w:t>applied</w:t>
+      </w:r>
+      <w:proofErr w:type="gramEnd"/>
+      <w:r>
+        <w:rPr>
+          <w:color w:val="000000" w:themeColor="text1"/>
+        </w:rPr>
+        <w:t xml:space="preserve"> and various alternative uses have been eliminated. The remaining use that fulfills all four criteria is the highest and best use of the land as though vacant. A proper highest and best use conclusion indicates the use, the market participants for the use, and the timing of the use. In addition, the ideal improvement (see definition below) must be determined as a part of highest and best as though vacant.</w:t>
       </w:r>
     </w:p>
     <w:p>
@@ -837,15 +851,6 @@
     </w:tbl>
     <w:p>
       <w:pPr>
-        <w:pBdr>
-          <w:top w:val="single" w:sz="4" w:space="1" w:color="auto"/>
-          <w:left w:val="single" w:sz="4" w:space="4" w:color="auto"/>
-          <w:bottom w:val="single" w:sz="4" w:space="1" w:color="auto"/>
-          <w:right w:val="single" w:sz="4" w:space="4" w:color="auto"/>
-          <w:between w:val="single" w:sz="4" w:space="1" w:color="auto"/>
-          <w:bar w:val="single" w:sz="4" w:color="auto"/>
-        </w:pBdr>
-        <w:shd w:val="clear" w:color="auto" w:fill="A6A6A6" w:themeFill="background1" w:themeFillShade="A6"/>
         <w:jc w:val="center"/>
         <w:rPr>
           <w:color w:val="000000"/>
@@ -1240,7 +1245,7 @@
 </file>
 
 <file path=word/endnotes.xml><?xml version="1.0" encoding="utf-8"?>
-<w:endnotes xmlns:wpc="http://schemas.microsoft.com/office/word/2010/wordprocessingCanvas" xmlns:cx="http://schemas.microsoft.com/office/drawing/2014/chartex" xmlns:cx1="http://schemas.microsoft.com/office/drawing/2015/9/8/chartex" xmlns:cx2="http://schemas.microsoft.com/office/drawing/2015/10/21/chartex" xmlns:cx3="http://schemas.microsoft.com/office/drawing/2016/5/9/chartex" xmlns:cx4="http://schemas.microsoft.com/office/drawing/2016/5/10/chartex" xmlns:cx5="http://schemas.microsoft.com/office/drawing/2016/5/11/chartex" xmlns:cx6="http://schemas.microsoft.com/office/drawing/2016/5/12/chartex" xmlns:cx7="http://schemas.microsoft.com/office/drawing/2016/5/13/chartex" xmlns:cx8="http://schemas.microsoft.com/office/drawing/2016/5/14/chartex" xmlns:mc="http://schemas.openxmlformats.org/markup-compatibility/2006" xmlns:aink="http://schemas.microsoft.com/office/drawing/2016/ink" xmlns:am3d="http://schemas.microsoft.com/office/drawing/2017/model3d" xmlns:o="urn:schemas-microsoft-com:office:office" xmlns:oel="http://schemas.microsoft.com/office/2019/extlst" xmlns:r="http://schemas.openxmlformats.org/officeDocument/2006/relationships" xmlns:m="http://schemas.openxmlformats.org/officeDocument/2006/math" xmlns:v="urn:schemas-microsoft-com:vml" xmlns:wp14="http://schemas.microsoft.com/office/word/2010/wordprocessingDrawing" xmlns:wp="http://schemas.openxmlformats.org/drawingml/2006/wordprocessingDrawing" xmlns:w10="urn:schemas-microsoft-com:office:word" xmlns:w="http://schemas.openxmlformats.org/wordprocessingml/2006/main" xmlns:w14="http://schemas.microsoft.com/office/word/2010/wordml" xmlns:w15="http://schemas.microsoft.com/office/word/2012/wordml" xmlns:w16cex="http://schemas.microsoft.com/office/word/2018/wordml/cex" xmlns:w16cid="http://schemas.microsoft.com/office/word/2016/wordml/cid" xmlns:w16="http://schemas.microsoft.com/office/word/2018/wordml" xmlns:w16du="http://schemas.microsoft.com/office/word/2023/wordml/word16du" xmlns:w16sdtdh="http://schemas.microsoft.com/office/word/2020/wordml/sdtdatahash" xmlns:w16se="http://schemas.microsoft.com/office/word/2015/wordml/symex" xmlns:wpg="http://schemas.microsoft.com/office/word/2010/wordprocessingGroup" xmlns:wpi="http://schemas.microsoft.com/office/word/2010/wordprocessingInk" xmlns:wne="http://schemas.microsoft.com/office/word/2006/wordml" xmlns:wps="http://schemas.microsoft.com/office/word/2010/wordprocessingShape" mc:Ignorable="w14 w15 w16se w16cid w16 w16cex w16sdtdh w16du wp14">
+<w:endnotes xmlns:wpc="http://schemas.microsoft.com/office/word/2010/wordprocessingCanvas" xmlns:cx="http://schemas.microsoft.com/office/drawing/2014/chartex" xmlns:cx1="http://schemas.microsoft.com/office/drawing/2015/9/8/chartex" xmlns:cx2="http://schemas.microsoft.com/office/drawing/2015/10/21/chartex" xmlns:cx3="http://schemas.microsoft.com/office/drawing/2016/5/9/chartex" xmlns:cx4="http://schemas.microsoft.com/office/drawing/2016/5/10/chartex" xmlns:cx5="http://schemas.microsoft.com/office/drawing/2016/5/11/chartex" xmlns:cx6="http://schemas.microsoft.com/office/drawing/2016/5/12/chartex" xmlns:cx7="http://schemas.microsoft.com/office/drawing/2016/5/13/chartex" xmlns:cx8="http://schemas.microsoft.com/office/drawing/2016/5/14/chartex" xmlns:mc="http://schemas.openxmlformats.org/markup-compatibility/2006" xmlns:aink="http://schemas.microsoft.com/office/drawing/2016/ink" xmlns:am3d="http://schemas.microsoft.com/office/drawing/2017/model3d" xmlns:o="urn:schemas-microsoft-com:office:office" xmlns:oel="http://schemas.microsoft.com/office/2019/extlst" xmlns:r="http://schemas.openxmlformats.org/officeDocument/2006/relationships" xmlns:m="http://schemas.openxmlformats.org/officeDocument/2006/math" xmlns:v="urn:schemas-microsoft-com:vml" xmlns:wp14="http://schemas.microsoft.com/office/word/2010/wordprocessingDrawing" xmlns:wp="http://schemas.openxmlformats.org/drawingml/2006/wordprocessingDrawing" xmlns:w10="urn:schemas-microsoft-com:office:word" xmlns:w="http://schemas.openxmlformats.org/wordprocessingml/2006/main" xmlns:w14="http://schemas.microsoft.com/office/word/2010/wordml" xmlns:w15="http://schemas.microsoft.com/office/word/2012/wordml" xmlns:w16cex="http://schemas.microsoft.com/office/word/2018/wordml/cex" xmlns:w16cid="http://schemas.microsoft.com/office/word/2016/wordml/cid" xmlns:w16="http://schemas.microsoft.com/office/word/2018/wordml" xmlns:w16du="http://schemas.microsoft.com/office/word/2023/wordml/word16du" xmlns:w16sdtdh="http://schemas.microsoft.com/office/word/2020/wordml/sdtdatahash" xmlns:w16sdtfl="http://schemas.microsoft.com/office/word/2024/wordml/sdtformatlock" xmlns:w16se="http://schemas.microsoft.com/office/word/2015/wordml/symex" xmlns:wpg="http://schemas.microsoft.com/office/word/2010/wordprocessingGroup" xmlns:wpi="http://schemas.microsoft.com/office/word/2010/wordprocessingInk" xmlns:wne="http://schemas.microsoft.com/office/word/2006/wordml" xmlns:wps="http://schemas.microsoft.com/office/word/2010/wordprocessingShape" mc:Ignorable="w14 w15 w16se w16cid w16 w16cex w16sdtdh w16sdtfl w16du wp14">
   <w:endnote w:type="separator" w:id="-1">
     <w:p>
       <w:r>
@@ -1259,7 +1264,7 @@
 </file>
 
 <file path=word/footer1.xml><?xml version="1.0" encoding="utf-8"?>
-<w:ftr xmlns:wpc="http://schemas.microsoft.com/office/word/2010/wordprocessingCanvas" xmlns:cx="http://schemas.microsoft.com/office/drawing/2014/chartex" xmlns:cx1="http://schemas.microsoft.com/office/drawing/2015/9/8/chartex" xmlns:cx2="http://schemas.microsoft.com/office/drawing/2015/10/21/chartex" xmlns:cx3="http://schemas.microsoft.com/office/drawing/2016/5/9/chartex" xmlns:cx4="http://schemas.microsoft.com/office/drawing/2016/5/10/chartex" xmlns:cx5="http://schemas.microsoft.com/office/drawing/2016/5/11/chartex" xmlns:cx6="http://schemas.microsoft.com/office/drawing/2016/5/12/chartex" xmlns:cx7="http://schemas.microsoft.com/office/drawing/2016/5/13/chartex" xmlns:cx8="http://schemas.microsoft.com/office/drawing/2016/5/14/chartex" xmlns:mc="http://schemas.openxmlformats.org/markup-compatibility/2006" xmlns:aink="http://schemas.microsoft.com/office/drawing/2016/ink" xmlns:am3d="http://schemas.microsoft.com/office/drawing/2017/model3d" xmlns:o="urn:schemas-microsoft-com:office:office" xmlns:oel="http://schemas.microsoft.com/office/2019/extlst" xmlns:r="http://schemas.openxmlformats.org/officeDocument/2006/relationships" xmlns:m="http://schemas.openxmlformats.org/officeDocument/2006/math" xmlns:v="urn:schemas-microsoft-com:vml" xmlns:wp14="http://schemas.microsoft.com/office/word/2010/wordprocessingDrawing" xmlns:wp="http://schemas.openxmlformats.org/drawingml/2006/wordprocessingDrawing" xmlns:w10="urn:schemas-microsoft-com:office:word" xmlns:w="http://schemas.openxmlformats.org/wordprocessingml/2006/main" xmlns:w14="http://schemas.microsoft.com/office/word/2010/wordml" xmlns:w15="http://schemas.microsoft.com/office/word/2012/wordml" xmlns:w16cex="http://schemas.microsoft.com/office/word/2018/wordml/cex" xmlns:w16cid="http://schemas.microsoft.com/office/word/2016/wordml/cid" xmlns:w16="http://schemas.microsoft.com/office/word/2018/wordml" xmlns:w16du="http://schemas.microsoft.com/office/word/2023/wordml/word16du" xmlns:w16sdtdh="http://schemas.microsoft.com/office/word/2020/wordml/sdtdatahash" xmlns:w16se="http://schemas.microsoft.com/office/word/2015/wordml/symex" xmlns:wpg="http://schemas.microsoft.com/office/word/2010/wordprocessingGroup" xmlns:wpi="http://schemas.microsoft.com/office/word/2010/wordprocessingInk" xmlns:wne="http://schemas.microsoft.com/office/word/2006/wordml" xmlns:wps="http://schemas.microsoft.com/office/word/2010/wordprocessingShape" mc:Ignorable="w14 w15 w16se w16cid w16 w16cex w16sdtdh w16du wp14">
+<w:ftr xmlns:wpc="http://schemas.microsoft.com/office/word/2010/wordprocessingCanvas" xmlns:cx="http://schemas.microsoft.com/office/drawing/2014/chartex" xmlns:cx1="http://schemas.microsoft.com/office/drawing/2015/9/8/chartex" xmlns:cx2="http://schemas.microsoft.com/office/drawing/2015/10/21/chartex" xmlns:cx3="http://schemas.microsoft.com/office/drawing/2016/5/9/chartex" xmlns:cx4="http://schemas.microsoft.com/office/drawing/2016/5/10/chartex" xmlns:cx5="http://schemas.microsoft.com/office/drawing/2016/5/11/chartex" xmlns:cx6="http://schemas.microsoft.com/office/drawing/2016/5/12/chartex" xmlns:cx7="http://schemas.microsoft.com/office/drawing/2016/5/13/chartex" xmlns:cx8="http://schemas.microsoft.com/office/drawing/2016/5/14/chartex" xmlns:mc="http://schemas.openxmlformats.org/markup-compatibility/2006" xmlns:aink="http://schemas.microsoft.com/office/drawing/2016/ink" xmlns:am3d="http://schemas.microsoft.com/office/drawing/2017/model3d" xmlns:o="urn:schemas-microsoft-com:office:office" xmlns:oel="http://schemas.microsoft.com/office/2019/extlst" xmlns:r="http://schemas.openxmlformats.org/officeDocument/2006/relationships" xmlns:m="http://schemas.openxmlformats.org/officeDocument/2006/math" xmlns:v="urn:schemas-microsoft-com:vml" xmlns:wp14="http://schemas.microsoft.com/office/word/2010/wordprocessingDrawing" xmlns:wp="http://schemas.openxmlformats.org/drawingml/2006/wordprocessingDrawing" xmlns:w10="urn:schemas-microsoft-com:office:word" xmlns:w="http://schemas.openxmlformats.org/wordprocessingml/2006/main" xmlns:w14="http://schemas.microsoft.com/office/word/2010/wordml" xmlns:w15="http://schemas.microsoft.com/office/word/2012/wordml" xmlns:w16cex="http://schemas.microsoft.com/office/word/2018/wordml/cex" xmlns:w16cid="http://schemas.microsoft.com/office/word/2016/wordml/cid" xmlns:w16="http://schemas.microsoft.com/office/word/2018/wordml" xmlns:w16du="http://schemas.microsoft.com/office/word/2023/wordml/word16du" xmlns:w16sdtdh="http://schemas.microsoft.com/office/word/2020/wordml/sdtdatahash" xmlns:w16sdtfl="http://schemas.microsoft.com/office/word/2024/wordml/sdtformatlock" xmlns:w16se="http://schemas.microsoft.com/office/word/2015/wordml/symex" xmlns:wpg="http://schemas.microsoft.com/office/word/2010/wordprocessingGroup" xmlns:wpi="http://schemas.microsoft.com/office/word/2010/wordprocessingInk" xmlns:wne="http://schemas.microsoft.com/office/word/2006/wordml" xmlns:wps="http://schemas.microsoft.com/office/word/2010/wordprocessingShape" mc:Ignorable="w14 w15 w16se w16cid w16 w16cex w16sdtdh w16sdtfl w16du wp14">
   <w:p>
     <w:pPr>
       <w:pStyle w:val="Footer"/>
@@ -1470,7 +1475,7 @@
 </file>
 
 <file path=word/footnotes.xml><?xml version="1.0" encoding="utf-8"?>
-<w:footnotes xmlns:wpc="http://schemas.microsoft.com/office/word/2010/wordprocessingCanvas" xmlns:cx="http://schemas.microsoft.com/office/drawing/2014/chartex" xmlns:cx1="http://schemas.microsoft.com/office/drawing/2015/9/8/chartex" xmlns:cx2="http://schemas.microsoft.com/office/drawing/2015/10/21/chartex" xmlns:cx3="http://schemas.microsoft.com/office/drawing/2016/5/9/chartex" xmlns:cx4="http://schemas.microsoft.com/office/drawing/2016/5/10/chartex" xmlns:cx5="http://schemas.microsoft.com/office/drawing/2016/5/11/chartex" xmlns:cx6="http://schemas.microsoft.com/office/drawing/2016/5/12/chartex" xmlns:cx7="http://schemas.microsoft.com/office/drawing/2016/5/13/chartex" xmlns:cx8="http://schemas.microsoft.com/office/drawing/2016/5/14/chartex" xmlns:mc="http://schemas.openxmlformats.org/markup-compatibility/2006" xmlns:aink="http://schemas.microsoft.com/office/drawing/2016/ink" xmlns:am3d="http://schemas.microsoft.com/office/drawing/2017/model3d" xmlns:o="urn:schemas-microsoft-com:office:office" xmlns:oel="http://schemas.microsoft.com/office/2019/extlst" xmlns:r="http://schemas.openxmlformats.org/officeDocument/2006/relationships" xmlns:m="http://schemas.openxmlformats.org/officeDocument/2006/math" xmlns:v="urn:schemas-microsoft-com:vml" xmlns:wp14="http://schemas.microsoft.com/office/word/2010/wordprocessingDrawing" xmlns:wp="http://schemas.openxmlformats.org/drawingml/2006/wordprocessingDrawing" xmlns:w10="urn:schemas-microsoft-com:office:word" xmlns:w="http://schemas.openxmlformats.org/wordprocessingml/2006/main" xmlns:w14="http://schemas.microsoft.com/office/word/2010/wordml" xmlns:w15="http://schemas.microsoft.com/office/word/2012/wordml" xmlns:w16cex="http://schemas.microsoft.com/office/word/2018/wordml/cex" xmlns:w16cid="http://schemas.microsoft.com/office/word/2016/wordml/cid" xmlns:w16="http://schemas.microsoft.com/office/word/2018/wordml" xmlns:w16du="http://schemas.microsoft.com/office/word/2023/wordml/word16du" xmlns:w16sdtdh="http://schemas.microsoft.com/office/word/2020/wordml/sdtdatahash" xmlns:w16se="http://schemas.microsoft.com/office/word/2015/wordml/symex" xmlns:wpg="http://schemas.microsoft.com/office/word/2010/wordprocessingGroup" xmlns:wpi="http://schemas.microsoft.com/office/word/2010/wordprocessingInk" xmlns:wne="http://schemas.microsoft.com/office/word/2006/wordml" xmlns:wps="http://schemas.microsoft.com/office/word/2010/wordprocessingShape" mc:Ignorable="w14 w15 w16se w16cid w16 w16cex w16sdtdh w16du wp14">
+<w:footnotes xmlns:wpc="http://schemas.microsoft.com/office/word/2010/wordprocessingCanvas" xmlns:cx="http://schemas.microsoft.com/office/drawing/2014/chartex" xmlns:cx1="http://schemas.microsoft.com/office/drawing/2015/9/8/chartex" xmlns:cx2="http://schemas.microsoft.com/office/drawing/2015/10/21/chartex" xmlns:cx3="http://schemas.microsoft.com/office/drawing/2016/5/9/chartex" xmlns:cx4="http://schemas.microsoft.com/office/drawing/2016/5/10/chartex" xmlns:cx5="http://schemas.microsoft.com/office/drawing/2016/5/11/chartex" xmlns:cx6="http://schemas.microsoft.com/office/drawing/2016/5/12/chartex" xmlns:cx7="http://schemas.microsoft.com/office/drawing/2016/5/13/chartex" xmlns:cx8="http://schemas.microsoft.com/office/drawing/2016/5/14/chartex" xmlns:mc="http://schemas.openxmlformats.org/markup-compatibility/2006" xmlns:aink="http://schemas.microsoft.com/office/drawing/2016/ink" xmlns:am3d="http://schemas.microsoft.com/office/drawing/2017/model3d" xmlns:o="urn:schemas-microsoft-com:office:office" xmlns:oel="http://schemas.microsoft.com/office/2019/extlst" xmlns:r="http://schemas.openxmlformats.org/officeDocument/2006/relationships" xmlns:m="http://schemas.openxmlformats.org/officeDocument/2006/math" xmlns:v="urn:schemas-microsoft-com:vml" xmlns:wp14="http://schemas.microsoft.com/office/word/2010/wordprocessingDrawing" xmlns:wp="http://schemas.openxmlformats.org/drawingml/2006/wordprocessingDrawing" xmlns:w10="urn:schemas-microsoft-com:office:word" xmlns:w="http://schemas.openxmlformats.org/wordprocessingml/2006/main" xmlns:w14="http://schemas.microsoft.com/office/word/2010/wordml" xmlns:w15="http://schemas.microsoft.com/office/word/2012/wordml" xmlns:w16cex="http://schemas.microsoft.com/office/word/2018/wordml/cex" xmlns:w16cid="http://schemas.microsoft.com/office/word/2016/wordml/cid" xmlns:w16="http://schemas.microsoft.com/office/word/2018/wordml" xmlns:w16du="http://schemas.microsoft.com/office/word/2023/wordml/word16du" xmlns:w16sdtdh="http://schemas.microsoft.com/office/word/2020/wordml/sdtdatahash" xmlns:w16sdtfl="http://schemas.microsoft.com/office/word/2024/wordml/sdtformatlock" xmlns:w16se="http://schemas.microsoft.com/office/word/2015/wordml/symex" xmlns:wpg="http://schemas.microsoft.com/office/word/2010/wordprocessingGroup" xmlns:wpi="http://schemas.microsoft.com/office/word/2010/wordprocessingInk" xmlns:wne="http://schemas.microsoft.com/office/word/2006/wordml" xmlns:wps="http://schemas.microsoft.com/office/word/2010/wordprocessingShape" mc:Ignorable="w14 w15 w16se w16cid w16 w16cex w16sdtdh w16sdtfl w16du wp14">
   <w:footnote w:type="separator" w:id="-1">
     <w:p>
       <w:r>
@@ -1489,7 +1494,7 @@
 </file>
 
 <file path=word/numbering.xml><?xml version="1.0" encoding="utf-8"?>
-<w:numbering xmlns:wpc="http://schemas.microsoft.com/office/word/2010/wordprocessingCanvas" xmlns:cx="http://schemas.microsoft.com/office/drawing/2014/chartex" xmlns:cx1="http://schemas.microsoft.com/office/drawing/2015/9/8/chartex" xmlns:cx2="http://schemas.microsoft.com/office/drawing/2015/10/21/chartex" xmlns:cx3="http://schemas.microsoft.com/office/drawing/2016/5/9/chartex" xmlns:cx4="http://schemas.microsoft.com/office/drawing/2016/5/10/chartex" xmlns:cx5="http://schemas.microsoft.com/office/drawing/2016/5/11/chartex" xmlns:cx6="http://schemas.microsoft.com/office/drawing/2016/5/12/chartex" xmlns:cx7="http://schemas.microsoft.com/office/drawing/2016/5/13/chartex" xmlns:cx8="http://schemas.microsoft.com/office/drawing/2016/5/14/chartex" xmlns:mc="http://schemas.openxmlformats.org/markup-compatibility/2006" xmlns:aink="http://schemas.microsoft.com/office/drawing/2016/ink" xmlns:am3d="http://schemas.microsoft.com/office/drawing/2017/model3d" xmlns:o="urn:schemas-microsoft-com:office:office" xmlns:oel="http://schemas.microsoft.com/office/2019/extlst" xmlns:r="http://schemas.openxmlformats.org/officeDocument/2006/relationships" xmlns:m="http://schemas.openxmlformats.org/officeDocument/2006/math" xmlns:v="urn:schemas-microsoft-com:vml" xmlns:wp14="http://schemas.microsoft.com/office/word/2010/wordprocessingDrawing" xmlns:wp="http://schemas.openxmlformats.org/drawingml/2006/wordprocessingDrawing" xmlns:w10="urn:schemas-microsoft-com:office:word" xmlns:w="http://schemas.openxmlformats.org/wordprocessingml/2006/main" xmlns:w14="http://schemas.microsoft.com/office/word/2010/wordml" xmlns:w15="http://schemas.microsoft.com/office/word/2012/wordml" xmlns:w16cex="http://schemas.microsoft.com/office/word/2018/wordml/cex" xmlns:w16cid="http://schemas.microsoft.com/office/word/2016/wordml/cid" xmlns:w16="http://schemas.microsoft.com/office/word/2018/wordml" xmlns:w16du="http://schemas.microsoft.com/office/word/2023/wordml/word16du" xmlns:w16sdtdh="http://schemas.microsoft.com/office/word/2020/wordml/sdtdatahash" xmlns:w16se="http://schemas.microsoft.com/office/word/2015/wordml/symex" xmlns:wpg="http://schemas.microsoft.com/office/word/2010/wordprocessingGroup" xmlns:wpi="http://schemas.microsoft.com/office/word/2010/wordprocessingInk" xmlns:wne="http://schemas.microsoft.com/office/word/2006/wordml" xmlns:wps="http://schemas.microsoft.com/office/word/2010/wordprocessingShape" mc:Ignorable="w14 w15 w16se w16cid w16 w16cex w16sdtdh w16du wp14">
+<w:numbering xmlns:wpc="http://schemas.microsoft.com/office/word/2010/wordprocessingCanvas" xmlns:cx="http://schemas.microsoft.com/office/drawing/2014/chartex" xmlns:cx1="http://schemas.microsoft.com/office/drawing/2015/9/8/chartex" xmlns:cx2="http://schemas.microsoft.com/office/drawing/2015/10/21/chartex" xmlns:cx3="http://schemas.microsoft.com/office/drawing/2016/5/9/chartex" xmlns:cx4="http://schemas.microsoft.com/office/drawing/2016/5/10/chartex" xmlns:cx5="http://schemas.microsoft.com/office/drawing/2016/5/11/chartex" xmlns:cx6="http://schemas.microsoft.com/office/drawing/2016/5/12/chartex" xmlns:cx7="http://schemas.microsoft.com/office/drawing/2016/5/13/chartex" xmlns:cx8="http://schemas.microsoft.com/office/drawing/2016/5/14/chartex" xmlns:mc="http://schemas.openxmlformats.org/markup-compatibility/2006" xmlns:aink="http://schemas.microsoft.com/office/drawing/2016/ink" xmlns:am3d="http://schemas.microsoft.com/office/drawing/2017/model3d" xmlns:o="urn:schemas-microsoft-com:office:office" xmlns:oel="http://schemas.microsoft.com/office/2019/extlst" xmlns:r="http://schemas.openxmlformats.org/officeDocument/2006/relationships" xmlns:m="http://schemas.openxmlformats.org/officeDocument/2006/math" xmlns:v="urn:schemas-microsoft-com:vml" xmlns:wp14="http://schemas.microsoft.com/office/word/2010/wordprocessingDrawing" xmlns:wp="http://schemas.openxmlformats.org/drawingml/2006/wordprocessingDrawing" xmlns:w10="urn:schemas-microsoft-com:office:word" xmlns:w="http://schemas.openxmlformats.org/wordprocessingml/2006/main" xmlns:w14="http://schemas.microsoft.com/office/word/2010/wordml" xmlns:w15="http://schemas.microsoft.com/office/word/2012/wordml" xmlns:w16cex="http://schemas.microsoft.com/office/word/2018/wordml/cex" xmlns:w16cid="http://schemas.microsoft.com/office/word/2016/wordml/cid" xmlns:w16="http://schemas.microsoft.com/office/word/2018/wordml" xmlns:w16du="http://schemas.microsoft.com/office/word/2023/wordml/word16du" xmlns:w16sdtdh="http://schemas.microsoft.com/office/word/2020/wordml/sdtdatahash" xmlns:w16sdtfl="http://schemas.microsoft.com/office/word/2024/wordml/sdtformatlock" xmlns:w16se="http://schemas.microsoft.com/office/word/2015/wordml/symex" xmlns:wpg="http://schemas.microsoft.com/office/word/2010/wordprocessingGroup" xmlns:wpi="http://schemas.microsoft.com/office/word/2010/wordprocessingInk" xmlns:wne="http://schemas.microsoft.com/office/word/2006/wordml" xmlns:wps="http://schemas.microsoft.com/office/word/2010/wordprocessingShape" mc:Ignorable="w14 w15 w16se w16cid w16 w16cex w16sdtdh w16sdtfl w16du wp14">
   <w:abstractNum w:abstractNumId="0" w15:restartNumberingAfterBreak="0">
     <w:nsid w:val="FFFFFF80"/>
     <w:multiLevelType w:val="singleLevel"/>
@@ -5776,7 +5781,7 @@
 </file>
 
 <file path=word/styles.xml><?xml version="1.0" encoding="utf-8"?>
-<w:styles xmlns:mc="http://schemas.openxmlformats.org/markup-compatibility/2006" xmlns:r="http://schemas.openxmlformats.org/officeDocument/2006/relationships" xmlns:w="http://schemas.openxmlformats.org/wordprocessingml/2006/main" xmlns:w14="http://schemas.microsoft.com/office/word/2010/wordml" xmlns:w15="http://schemas.microsoft.com/office/word/2012/wordml" xmlns:w16cex="http://schemas.microsoft.com/office/word/2018/wordml/cex" xmlns:w16cid="http://schemas.microsoft.com/office/word/2016/wordml/cid" xmlns:w16="http://schemas.microsoft.com/office/word/2018/wordml" xmlns:w16du="http://schemas.microsoft.com/office/word/2023/wordml/word16du" xmlns:w16sdtdh="http://schemas.microsoft.com/office/word/2020/wordml/sdtdatahash" xmlns:w16se="http://schemas.microsoft.com/office/word/2015/wordml/symex" mc:Ignorable="w14 w15 w16se w16cid w16 w16cex w16sdtdh w16du">
+<w:styles xmlns:mc="http://schemas.openxmlformats.org/markup-compatibility/2006" xmlns:r="http://schemas.openxmlformats.org/officeDocument/2006/relationships" xmlns:w="http://schemas.openxmlformats.org/wordprocessingml/2006/main" xmlns:w14="http://schemas.microsoft.com/office/word/2010/wordml" xmlns:w15="http://schemas.microsoft.com/office/word/2012/wordml" xmlns:w16cex="http://schemas.microsoft.com/office/word/2018/wordml/cex" xmlns:w16cid="http://schemas.microsoft.com/office/word/2016/wordml/cid" xmlns:w16="http://schemas.microsoft.com/office/word/2018/wordml" xmlns:w16du="http://schemas.microsoft.com/office/word/2023/wordml/word16du" xmlns:w16sdtdh="http://schemas.microsoft.com/office/word/2020/wordml/sdtdatahash" xmlns:w16sdtfl="http://schemas.microsoft.com/office/word/2024/wordml/sdtformatlock" xmlns:w16se="http://schemas.microsoft.com/office/word/2015/wordml/symex" mc:Ignorable="w14 w15 w16se w16cid w16 w16cex w16sdtdh w16sdtfl w16du">
   <w:docDefaults>
     <w:rPrDefault>
       <w:rPr>

</xml_diff>

<commit_message>
updated highest and best use doc
</commit_message>
<xml_diff>
--- a/highest_and_best_use.docx
+++ b/highest_and_best_use.docx
@@ -138,15 +138,7 @@
         <w:spacing w:before="120" w:after="120" w:line="280" w:lineRule="atLeast"/>
       </w:pPr>
       <w:r>
-        <w:t xml:space="preserve">The process for determining the highest and best use of a property has four main steps. The first two are applied in the analysis of </w:t>
-      </w:r>
-      <w:proofErr w:type="gramStart"/>
-      <w:r>
-        <w:t>highest</w:t>
-      </w:r>
-      <w:proofErr w:type="gramEnd"/>
-      <w:r>
-        <w:t xml:space="preserve"> and best use of the land or site as though vacant; the third and fourth steps are applied in the analysis of the highest and best use of the property as improved.</w:t>
+        <w:t>The process for determining the highest and best use of a property has four main steps. The first two are applied in the analysis of highest and best use of the land or site as though vacant; the third and fourth steps are applied in the analysis of the highest and best use of the property as improved.</w:t>
       </w:r>
     </w:p>
     <w:p>
@@ -160,15 +152,7 @@
         <w:ind w:left="360"/>
       </w:pPr>
       <w:r>
-        <w:t xml:space="preserve">Determine the highest and best </w:t>
-      </w:r>
-      <w:proofErr w:type="gramStart"/>
-      <w:r>
-        <w:t>use as</w:t>
-      </w:r>
-      <w:proofErr w:type="gramEnd"/>
-      <w:r>
-        <w:t xml:space="preserve"> of the site as though vacant.</w:t>
+        <w:t>Determine the highest and best use as of the site as though vacant.</w:t>
       </w:r>
     </w:p>
     <w:p>
@@ -215,7 +199,13 @@
     </w:p>
     <w:p>
       <w:r>
-        <w:t>I have presented the analysis of the site as though vacant and as improved in the following pages.</w:t>
+        <w:t xml:space="preserve">I have presented the analysis of the site as though vacant and as improved </w:t>
+      </w:r>
+      <w:r>
+        <w:t>below and on the following pages</w:t>
+      </w:r>
+      <w:r>
+        <w:t>.</w:t>
       </w:r>
     </w:p>
     <w:p>
@@ -223,129 +213,7 @@
         <w:tabs>
           <w:tab w:val="center" w:pos="4680"/>
         </w:tabs>
-        <w:spacing w:before="120" w:line="360" w:lineRule="auto"/>
-        <w:jc w:val="center"/>
-        <w:rPr>
-          <w:b/>
-          <w:bCs/>
-        </w:rPr>
-      </w:pPr>
-    </w:p>
-    <w:p>
-      <w:pPr>
-        <w:tabs>
-          <w:tab w:val="center" w:pos="4680"/>
-        </w:tabs>
-        <w:spacing w:before="120" w:line="360" w:lineRule="auto"/>
-        <w:jc w:val="center"/>
-        <w:rPr>
-          <w:b/>
-          <w:bCs/>
-        </w:rPr>
-      </w:pPr>
-    </w:p>
-    <w:p>
-      <w:pPr>
-        <w:tabs>
-          <w:tab w:val="center" w:pos="4680"/>
-        </w:tabs>
-        <w:spacing w:before="120" w:line="360" w:lineRule="auto"/>
-        <w:jc w:val="center"/>
-        <w:rPr>
-          <w:b/>
-          <w:bCs/>
-        </w:rPr>
-      </w:pPr>
-    </w:p>
-    <w:p>
-      <w:pPr>
-        <w:tabs>
-          <w:tab w:val="center" w:pos="4680"/>
-        </w:tabs>
-        <w:spacing w:before="120" w:line="360" w:lineRule="auto"/>
-        <w:jc w:val="center"/>
-        <w:rPr>
-          <w:b/>
-          <w:bCs/>
-        </w:rPr>
-      </w:pPr>
-    </w:p>
-    <w:p>
-      <w:pPr>
-        <w:tabs>
-          <w:tab w:val="center" w:pos="4680"/>
-        </w:tabs>
-        <w:spacing w:before="120" w:line="360" w:lineRule="auto"/>
-        <w:jc w:val="center"/>
-        <w:rPr>
-          <w:b/>
-          <w:bCs/>
-        </w:rPr>
-      </w:pPr>
-    </w:p>
-    <w:p>
-      <w:pPr>
-        <w:tabs>
-          <w:tab w:val="center" w:pos="4680"/>
-        </w:tabs>
-        <w:spacing w:before="120" w:line="360" w:lineRule="auto"/>
-        <w:jc w:val="center"/>
-        <w:rPr>
-          <w:b/>
-          <w:bCs/>
-        </w:rPr>
-      </w:pPr>
-    </w:p>
-    <w:p>
-      <w:pPr>
-        <w:tabs>
-          <w:tab w:val="center" w:pos="4680"/>
-        </w:tabs>
-        <w:spacing w:before="120" w:line="360" w:lineRule="auto"/>
-        <w:jc w:val="center"/>
-        <w:rPr>
-          <w:b/>
-          <w:bCs/>
-        </w:rPr>
-      </w:pPr>
-    </w:p>
-    <w:p>
-      <w:pPr>
-        <w:tabs>
-          <w:tab w:val="center" w:pos="4680"/>
-        </w:tabs>
-        <w:spacing w:before="120" w:line="360" w:lineRule="auto"/>
-        <w:jc w:val="center"/>
-        <w:rPr>
-          <w:b/>
-          <w:bCs/>
-        </w:rPr>
-      </w:pPr>
-    </w:p>
-    <w:p>
-      <w:pPr>
-        <w:tabs>
-          <w:tab w:val="center" w:pos="4680"/>
-        </w:tabs>
-        <w:spacing w:before="120" w:line="360" w:lineRule="auto"/>
-        <w:rPr>
-          <w:b/>
-          <w:bCs/>
-        </w:rPr>
-      </w:pPr>
-    </w:p>
-    <w:p>
-      <w:pPr>
-        <w:pBdr>
-          <w:top w:val="single" w:sz="4" w:space="1" w:color="auto"/>
-          <w:left w:val="single" w:sz="4" w:space="4" w:color="auto"/>
-          <w:bottom w:val="single" w:sz="4" w:space="1" w:color="auto"/>
-          <w:right w:val="single" w:sz="4" w:space="4" w:color="auto"/>
-        </w:pBdr>
-        <w:shd w:val="clear" w:color="auto" w:fill="A6A6A6" w:themeFill="background1" w:themeFillShade="A6"/>
-        <w:tabs>
-          <w:tab w:val="center" w:pos="4680"/>
-        </w:tabs>
+        <w:spacing w:before="120"/>
         <w:jc w:val="center"/>
         <w:rPr>
           <w:sz w:val="28"/>
@@ -359,10 +227,8 @@
           <w:sz w:val="28"/>
           <w:szCs w:val="28"/>
         </w:rPr>
-        <w:lastRenderedPageBreak/>
         <w:t xml:space="preserve">Analysis Of </w:t>
       </w:r>
-      <w:proofErr w:type="gramStart"/>
       <w:r>
         <w:rPr>
           <w:b/>
@@ -370,9 +236,8 @@
           <w:sz w:val="28"/>
           <w:szCs w:val="28"/>
         </w:rPr>
-        <w:t>The</w:t>
+        <w:t>t</w:t>
       </w:r>
-      <w:proofErr w:type="gramEnd"/>
       <w:r>
         <w:rPr>
           <w:b/>
@@ -380,7 +245,43 @@
           <w:sz w:val="28"/>
           <w:szCs w:val="28"/>
         </w:rPr>
-        <w:t xml:space="preserve"> Site As Though Vacant</w:t>
+        <w:t xml:space="preserve">he Site </w:t>
+      </w:r>
+      <w:r>
+        <w:rPr>
+          <w:b/>
+          <w:bCs/>
+          <w:sz w:val="28"/>
+          <w:szCs w:val="28"/>
+        </w:rPr>
+        <w:t>a</w:t>
+      </w:r>
+      <w:r>
+        <w:rPr>
+          <w:b/>
+          <w:bCs/>
+          <w:sz w:val="28"/>
+          <w:szCs w:val="28"/>
+        </w:rPr>
+        <w:t xml:space="preserve">s </w:t>
+      </w:r>
+      <w:r>
+        <w:rPr>
+          <w:b/>
+          <w:bCs/>
+          <w:sz w:val="28"/>
+          <w:szCs w:val="28"/>
+        </w:rPr>
+        <w:t xml:space="preserve">Though </w:t>
+      </w:r>
+      <w:r>
+        <w:rPr>
+          <w:b/>
+          <w:bCs/>
+          <w:sz w:val="28"/>
+          <w:szCs w:val="28"/>
+        </w:rPr>
+        <w:t>Vacant</w:t>
       </w:r>
     </w:p>
     <w:p>
@@ -406,21 +307,7 @@
         <w:rPr>
           <w:color w:val="000000" w:themeColor="text1"/>
         </w:rPr>
-        <w:t xml:space="preserve">The highest and best use of the </w:t>
-      </w:r>
-      <w:proofErr w:type="gramStart"/>
-      <w:r>
-        <w:rPr>
-          <w:color w:val="000000" w:themeColor="text1"/>
-        </w:rPr>
-        <w:t>land</w:t>
-      </w:r>
-      <w:proofErr w:type="gramEnd"/>
-      <w:r>
-        <w:rPr>
-          <w:color w:val="000000" w:themeColor="text1"/>
-        </w:rPr>
-        <w:t xml:space="preserve"> as though vacant must be considered in relation to its existing use and all potential uses. </w:t>
+        <w:t xml:space="preserve">The highest and best use of the land as though vacant must be considered in relation to its existing use and all potential uses. </w:t>
       </w:r>
     </w:p>
     <w:p>
@@ -448,35 +335,7 @@
         <w:rPr>
           <w:color w:val="000000" w:themeColor="text1"/>
         </w:rPr>
-        <w:t xml:space="preserve">The highest and best use of land or </w:t>
-      </w:r>
-      <w:proofErr w:type="gramStart"/>
-      <w:r>
-        <w:rPr>
-          <w:color w:val="000000" w:themeColor="text1"/>
-        </w:rPr>
-        <w:t>site</w:t>
-      </w:r>
-      <w:proofErr w:type="gramEnd"/>
-      <w:r>
-        <w:rPr>
-          <w:color w:val="000000" w:themeColor="text1"/>
-        </w:rPr>
-        <w:t xml:space="preserve"> as though vacant is concluded after the four criteria have been </w:t>
-      </w:r>
-      <w:proofErr w:type="gramStart"/>
-      <w:r>
-        <w:rPr>
-          <w:color w:val="000000" w:themeColor="text1"/>
-        </w:rPr>
-        <w:t>applied</w:t>
-      </w:r>
-      <w:proofErr w:type="gramEnd"/>
-      <w:r>
-        <w:rPr>
-          <w:color w:val="000000" w:themeColor="text1"/>
-        </w:rPr>
-        <w:t xml:space="preserve"> and various alternative uses have been eliminated. The remaining use that fulfills all four criteria is the highest and best use of the land as though vacant. A proper highest and best use conclusion indicates the use, the market participants for the use, and the timing of the use. In addition, the ideal improvement (see definition below) must be determined as a part of highest and best as though vacant.</w:t>
+        <w:t>The highest and best use of land or site as though vacant is concluded after the four criteria have been applied and various alternative uses have been eliminated. The remaining use that fulfills all four criteria is the highest and best use of the land as though vacant. A proper highest and best use conclusion indicates the use, the market participants for the use, and the timing of the use. In addition, the ideal improvement (see definition below) must be determined as a part of highest and best as though vacant.</w:t>
       </w:r>
     </w:p>
     <w:p>
@@ -492,6 +351,7 @@
           <w:b/>
           <w:color w:val="000000" w:themeColor="text1"/>
         </w:rPr>
+        <w:lastRenderedPageBreak/>
         <w:t>Ideal improvement.</w:t>
       </w:r>
       <w:r>
@@ -579,49 +439,21 @@
         <w:rPr>
           <w:color w:val="000000" w:themeColor="text1"/>
         </w:rPr>
-        <w:t xml:space="preserve">Contains </w:t>
+        <w:t>Contains the suitably priced components</w:t>
       </w:r>
-      <w:proofErr w:type="gramStart"/>
+    </w:p>
+    <w:p>
+      <w:pPr>
+        <w:spacing w:before="120"/>
+        <w:rPr>
+          <w:color w:val="000000" w:themeColor="text1"/>
+        </w:rPr>
+      </w:pPr>
       <w:r>
         <w:rPr>
           <w:color w:val="000000" w:themeColor="text1"/>
         </w:rPr>
-        <w:t>the suitably</w:t>
-      </w:r>
-      <w:proofErr w:type="gramEnd"/>
-      <w:r>
-        <w:rPr>
-          <w:color w:val="000000" w:themeColor="text1"/>
-        </w:rPr>
-        <w:t xml:space="preserve"> priced components</w:t>
-      </w:r>
-    </w:p>
-    <w:p>
-      <w:pPr>
-        <w:spacing w:before="120"/>
-        <w:rPr>
-          <w:color w:val="000000" w:themeColor="text1"/>
-        </w:rPr>
-      </w:pPr>
-      <w:r>
-        <w:rPr>
-          <w:color w:val="000000" w:themeColor="text1"/>
-        </w:rPr>
-        <w:t xml:space="preserve">If an ideal improvement </w:t>
-      </w:r>
-      <w:proofErr w:type="gramStart"/>
-      <w:r>
-        <w:rPr>
-          <w:color w:val="000000" w:themeColor="text1"/>
-        </w:rPr>
-        <w:t>is considered to be</w:t>
-      </w:r>
-      <w:proofErr w:type="gramEnd"/>
-      <w:r>
-        <w:rPr>
-          <w:color w:val="000000" w:themeColor="text1"/>
-        </w:rPr>
-        <w:t xml:space="preserve"> the highest and best use of the land as though vacant, it presumably will have no physical deterioration or functional obsolescence. Thus, any difference in value between the existing improvement and the ideal improvement would be attributable to physical deterioration or functional obsolescence. The appraiser must still consider whether external obsolescence is present, which may affect both the existing improvement and the ideal improvement.</w:t>
+        <w:t>If an ideal improvement is considered to be the highest and best use of the land as though vacant, it presumably will have no physical deterioration or functional obsolescence. Thus, any difference in value between the existing improvement and the ideal improvement would be attributable to physical deterioration or functional obsolescence. The appraiser must still consider whether external obsolescence is present, which may affect both the existing improvement and the ideal improvement.</w:t>
       </w:r>
     </w:p>
     <w:p>
@@ -837,15 +669,6 @@
               </w:rPr>
             </w:pPr>
           </w:p>
-          <w:p>
-            <w:pPr>
-              <w:spacing w:after="120"/>
-              <w:ind w:right="72"/>
-              <w:rPr>
-                <w:color w:val="000000" w:themeColor="text1"/>
-              </w:rPr>
-            </w:pPr>
-          </w:p>
         </w:tc>
       </w:tr>
     </w:tbl>
@@ -866,30 +689,7 @@
           <w:sz w:val="28"/>
           <w:szCs w:val="28"/>
         </w:rPr>
-        <w:lastRenderedPageBreak/>
-        <w:t xml:space="preserve">Analysis of The Site </w:t>
-      </w:r>
-      <w:proofErr w:type="gramStart"/>
-      <w:r>
-        <w:rPr>
-          <w:b/>
-          <w:bCs/>
-          <w:color w:val="000000"/>
-          <w:sz w:val="28"/>
-          <w:szCs w:val="28"/>
-        </w:rPr>
-        <w:t>As</w:t>
-      </w:r>
-      <w:proofErr w:type="gramEnd"/>
-      <w:r>
-        <w:rPr>
-          <w:b/>
-          <w:bCs/>
-          <w:color w:val="000000"/>
-          <w:sz w:val="28"/>
-          <w:szCs w:val="28"/>
-        </w:rPr>
-        <w:t xml:space="preserve"> Improved</w:t>
+        <w:t>Analysis of The Site As Improved</w:t>
       </w:r>
     </w:p>
     <w:p>
@@ -903,21 +703,7 @@
         <w:rPr>
           <w:color w:val="000000"/>
         </w:rPr>
-        <w:t xml:space="preserve">By definition, the highest and best use of the property as improved </w:t>
-      </w:r>
-      <w:proofErr w:type="gramStart"/>
-      <w:r>
-        <w:rPr>
-          <w:color w:val="000000"/>
-        </w:rPr>
-        <w:t>is:</w:t>
-      </w:r>
-      <w:proofErr w:type="gramEnd"/>
-      <w:r>
-        <w:rPr>
-          <w:color w:val="000000"/>
-        </w:rPr>
-        <w:t xml:space="preserve"> the use that should be made of a property as it exists.</w:t>
+        <w:t>By definition, the highest and best use of the property as improved is: the use that should be made of a property as it exists.</w:t>
       </w:r>
       <w:r>
         <w:rPr>
@@ -929,21 +715,7 @@
         <w:rPr>
           <w:color w:val="000000"/>
         </w:rPr>
-        <w:t xml:space="preserve">An existing property should be renovated or retained </w:t>
-      </w:r>
-      <w:proofErr w:type="gramStart"/>
-      <w:r>
-        <w:rPr>
-          <w:color w:val="000000"/>
-        </w:rPr>
-        <w:t>as long as</w:t>
-      </w:r>
-      <w:proofErr w:type="gramEnd"/>
-      <w:r>
-        <w:rPr>
-          <w:color w:val="000000"/>
-        </w:rPr>
-        <w:t xml:space="preserve"> it continues to contribute to the total market value of the property, or until the return from a new improvement would more than offset the cost of demolishing the existing building and constructing a new one.</w:t>
+        <w:t>An existing property should be renovated or retained as long as it continues to contribute to the total market value of the property, or until the return from a new improvement would more than offset the cost of demolishing the existing building and constructing a new one.</w:t>
       </w:r>
       <w:r>
         <w:rPr>
@@ -959,33 +731,11 @@
           <w:color w:val="000000"/>
         </w:rPr>
       </w:pPr>
-      <w:proofErr w:type="gramStart"/>
       <w:r>
         <w:rPr>
           <w:color w:val="000000"/>
         </w:rPr>
-        <w:t>Highest</w:t>
-      </w:r>
-      <w:proofErr w:type="gramEnd"/>
-      <w:r>
-        <w:rPr>
-          <w:color w:val="000000"/>
-        </w:rPr>
-        <w:t xml:space="preserve"> and best use of a property as improved pertains to the use that should be made of an improved property </w:t>
-      </w:r>
-      <w:proofErr w:type="gramStart"/>
-      <w:r>
-        <w:rPr>
-          <w:color w:val="000000"/>
-        </w:rPr>
-        <w:t>in light of</w:t>
-      </w:r>
-      <w:proofErr w:type="gramEnd"/>
-      <w:r>
-        <w:rPr>
-          <w:color w:val="000000"/>
-        </w:rPr>
-        <w:t xml:space="preserve"> its improvements, should it be replaced with a different type or intensity of use.</w:t>
+        <w:t>Highest and best use of a property as improved pertains to the use that should be made of an improved property in light of its improvements, should it be replaced with a different type or intensity of use.</w:t>
       </w:r>
       <w:r>
         <w:rPr>
@@ -1122,6 +872,7 @@
                 <w:b/>
                 <w:bCs/>
               </w:rPr>
+              <w:lastRenderedPageBreak/>
               <w:t>Financial Feasibility</w:t>
             </w:r>
           </w:p>

</xml_diff>

<commit_message>
updated highest and best use document
</commit_message>
<xml_diff>
--- a/highest_and_best_use.docx
+++ b/highest_and_best_use.docx
@@ -138,7 +138,15 @@
         <w:spacing w:before="120" w:after="120" w:line="280" w:lineRule="atLeast"/>
       </w:pPr>
       <w:r>
-        <w:t>The process for determining the highest and best use of a property has four main steps. The first two are applied in the analysis of highest and best use of the land or site as though vacant; the third and fourth steps are applied in the analysis of the highest and best use of the property as improved.</w:t>
+        <w:t xml:space="preserve">The process for determining the highest and best use of a property has four main steps. The first two are applied in the analysis of </w:t>
+      </w:r>
+      <w:proofErr w:type="gramStart"/>
+      <w:r>
+        <w:t>highest</w:t>
+      </w:r>
+      <w:proofErr w:type="gramEnd"/>
+      <w:r>
+        <w:t xml:space="preserve"> and best use of the land or site as though vacant; the third and fourth steps are applied in the analysis of the highest and best use of the property as improved.</w:t>
       </w:r>
     </w:p>
     <w:p>
@@ -152,7 +160,15 @@
         <w:ind w:left="360"/>
       </w:pPr>
       <w:r>
-        <w:t>Determine the highest and best use as of the site as though vacant.</w:t>
+        <w:t xml:space="preserve">Determine the highest and best </w:t>
+      </w:r>
+      <w:proofErr w:type="gramStart"/>
+      <w:r>
+        <w:t>use as</w:t>
+      </w:r>
+      <w:proofErr w:type="gramEnd"/>
+      <w:r>
+        <w:t xml:space="preserve"> of the site as though vacant.</w:t>
       </w:r>
     </w:p>
     <w:p>
@@ -216,6 +232,156 @@
         <w:spacing w:before="120"/>
         <w:jc w:val="center"/>
         <w:rPr>
+          <w:b/>
+          <w:bCs/>
+          <w:sz w:val="28"/>
+          <w:szCs w:val="28"/>
+        </w:rPr>
+      </w:pPr>
+    </w:p>
+    <w:p>
+      <w:pPr>
+        <w:tabs>
+          <w:tab w:val="center" w:pos="4680"/>
+        </w:tabs>
+        <w:spacing w:before="120"/>
+        <w:jc w:val="center"/>
+        <w:rPr>
+          <w:b/>
+          <w:bCs/>
+          <w:sz w:val="28"/>
+          <w:szCs w:val="28"/>
+        </w:rPr>
+      </w:pPr>
+    </w:p>
+    <w:p>
+      <w:pPr>
+        <w:tabs>
+          <w:tab w:val="center" w:pos="4680"/>
+        </w:tabs>
+        <w:spacing w:before="120"/>
+        <w:jc w:val="center"/>
+        <w:rPr>
+          <w:b/>
+          <w:bCs/>
+          <w:sz w:val="28"/>
+          <w:szCs w:val="28"/>
+        </w:rPr>
+      </w:pPr>
+    </w:p>
+    <w:p>
+      <w:pPr>
+        <w:tabs>
+          <w:tab w:val="center" w:pos="4680"/>
+        </w:tabs>
+        <w:spacing w:before="120"/>
+        <w:jc w:val="center"/>
+        <w:rPr>
+          <w:b/>
+          <w:bCs/>
+          <w:sz w:val="28"/>
+          <w:szCs w:val="28"/>
+        </w:rPr>
+      </w:pPr>
+    </w:p>
+    <w:p>
+      <w:pPr>
+        <w:tabs>
+          <w:tab w:val="center" w:pos="4680"/>
+        </w:tabs>
+        <w:spacing w:before="120"/>
+        <w:jc w:val="center"/>
+        <w:rPr>
+          <w:b/>
+          <w:bCs/>
+          <w:sz w:val="28"/>
+          <w:szCs w:val="28"/>
+        </w:rPr>
+      </w:pPr>
+    </w:p>
+    <w:p>
+      <w:pPr>
+        <w:tabs>
+          <w:tab w:val="center" w:pos="4680"/>
+        </w:tabs>
+        <w:spacing w:before="120"/>
+        <w:jc w:val="center"/>
+        <w:rPr>
+          <w:b/>
+          <w:bCs/>
+          <w:sz w:val="28"/>
+          <w:szCs w:val="28"/>
+        </w:rPr>
+      </w:pPr>
+    </w:p>
+    <w:p>
+      <w:pPr>
+        <w:tabs>
+          <w:tab w:val="center" w:pos="4680"/>
+        </w:tabs>
+        <w:spacing w:before="120"/>
+        <w:jc w:val="center"/>
+        <w:rPr>
+          <w:b/>
+          <w:bCs/>
+          <w:sz w:val="28"/>
+          <w:szCs w:val="28"/>
+        </w:rPr>
+      </w:pPr>
+    </w:p>
+    <w:p>
+      <w:pPr>
+        <w:tabs>
+          <w:tab w:val="center" w:pos="4680"/>
+        </w:tabs>
+        <w:spacing w:before="120"/>
+        <w:jc w:val="center"/>
+        <w:rPr>
+          <w:b/>
+          <w:bCs/>
+          <w:sz w:val="28"/>
+          <w:szCs w:val="28"/>
+        </w:rPr>
+      </w:pPr>
+    </w:p>
+    <w:p>
+      <w:pPr>
+        <w:tabs>
+          <w:tab w:val="center" w:pos="4680"/>
+        </w:tabs>
+        <w:spacing w:before="120"/>
+        <w:jc w:val="center"/>
+        <w:rPr>
+          <w:b/>
+          <w:bCs/>
+          <w:sz w:val="28"/>
+          <w:szCs w:val="28"/>
+        </w:rPr>
+      </w:pPr>
+    </w:p>
+    <w:p>
+      <w:pPr>
+        <w:tabs>
+          <w:tab w:val="center" w:pos="4680"/>
+        </w:tabs>
+        <w:spacing w:before="120"/>
+        <w:jc w:val="center"/>
+        <w:rPr>
+          <w:b/>
+          <w:bCs/>
+          <w:sz w:val="28"/>
+          <w:szCs w:val="28"/>
+        </w:rPr>
+      </w:pPr>
+    </w:p>
+    <w:p>
+      <w:pPr>
+        <w:tabs>
+          <w:tab w:val="center" w:pos="4680"/>
+        </w:tabs>
+        <w:spacing w:before="120"/>
+        <w:jc w:val="center"/>
+        <w:rPr>
           <w:sz w:val="28"/>
           <w:szCs w:val="28"/>
         </w:rPr>
@@ -227,6 +393,7 @@
           <w:sz w:val="28"/>
           <w:szCs w:val="28"/>
         </w:rPr>
+        <w:lastRenderedPageBreak/>
         <w:t xml:space="preserve">Analysis Of </w:t>
       </w:r>
       <w:r>
@@ -307,7 +474,35 @@
         <w:rPr>
           <w:color w:val="000000" w:themeColor="text1"/>
         </w:rPr>
-        <w:t xml:space="preserve">The highest and best use of the land as though vacant must be considered in relation to its existing use and all potential uses. </w:t>
+        <w:t xml:space="preserve">The highest and best use of the </w:t>
+      </w:r>
+      <w:proofErr w:type="gramStart"/>
+      <w:r>
+        <w:rPr>
+          <w:color w:val="000000" w:themeColor="text1"/>
+        </w:rPr>
+        <w:t>land</w:t>
+      </w:r>
+      <w:proofErr w:type="gramEnd"/>
+      <w:r>
+        <w:rPr>
+          <w:color w:val="000000" w:themeColor="text1"/>
+        </w:rPr>
+        <w:t xml:space="preserve"> as though </w:t>
+      </w:r>
+      <w:proofErr w:type="gramStart"/>
+      <w:r>
+        <w:rPr>
+          <w:color w:val="000000" w:themeColor="text1"/>
+        </w:rPr>
+        <w:t>vacant</w:t>
+      </w:r>
+      <w:proofErr w:type="gramEnd"/>
+      <w:r>
+        <w:rPr>
+          <w:color w:val="000000" w:themeColor="text1"/>
+        </w:rPr>
+        <w:t xml:space="preserve"> must be considered in relation to its existing use and all potential uses. </w:t>
       </w:r>
     </w:p>
     <w:p>
@@ -335,125 +530,35 @@
         <w:rPr>
           <w:color w:val="000000" w:themeColor="text1"/>
         </w:rPr>
-        <w:t>The highest and best use of land or site as though vacant is concluded after the four criteria have been applied and various alternative uses have been eliminated. The remaining use that fulfills all four criteria is the highest and best use of the land as though vacant. A proper highest and best use conclusion indicates the use, the market participants for the use, and the timing of the use. In addition, the ideal improvement (see definition below) must be determined as a part of highest and best as though vacant.</w:t>
+        <w:t xml:space="preserve">The highest and best use of land or </w:t>
       </w:r>
-    </w:p>
-    <w:p>
-      <w:pPr>
-        <w:spacing w:before="120"/>
-        <w:rPr>
-          <w:i/>
-          <w:color w:val="000000" w:themeColor="text1"/>
-        </w:rPr>
-      </w:pPr>
-      <w:r>
-        <w:rPr>
-          <w:b/>
-          <w:color w:val="000000" w:themeColor="text1"/>
-        </w:rPr>
-        <w:lastRenderedPageBreak/>
-        <w:t>Ideal improvement.</w:t>
-      </w:r>
-      <w:r>
-        <w:rPr>
-          <w:i/>
-          <w:color w:val="000000" w:themeColor="text1"/>
-        </w:rPr>
-        <w:t xml:space="preserve"> The improvement that takes maximum advantage of the site’s potential given market demand, conforms to current market standards and the character of the market area, and contains the most suitably priced components; the improvement that represents the highest and best use of the land as though vacant.</w:t>
-      </w:r>
-    </w:p>
-    <w:p>
-      <w:pPr>
-        <w:spacing w:after="120"/>
-        <w:rPr>
-          <w:color w:val="000000" w:themeColor="text1"/>
-        </w:rPr>
-      </w:pPr>
+      <w:proofErr w:type="gramStart"/>
       <w:r>
         <w:rPr>
           <w:color w:val="000000" w:themeColor="text1"/>
         </w:rPr>
-        <w:t>The ideal improvement should meet the following criteria:</w:t>
+        <w:t>site</w:t>
       </w:r>
-    </w:p>
-    <w:p>
-      <w:pPr>
-        <w:pStyle w:val="ListParagraph"/>
-        <w:widowControl/>
-        <w:numPr>
-          <w:ilvl w:val="0"/>
-          <w:numId w:val="39"/>
-        </w:numPr>
-        <w:spacing w:before="120"/>
-        <w:ind w:left="360"/>
-        <w:contextualSpacing w:val="0"/>
-        <w:rPr>
-          <w:color w:val="000000" w:themeColor="text1"/>
-        </w:rPr>
-      </w:pPr>
+      <w:proofErr w:type="gramEnd"/>
       <w:r>
         <w:rPr>
           <w:color w:val="000000" w:themeColor="text1"/>
         </w:rPr>
-        <w:t>Takes maximum advantage of the site’s potential market demand</w:t>
+        <w:t xml:space="preserve"> as though </w:t>
       </w:r>
-    </w:p>
-    <w:p>
-      <w:pPr>
-        <w:pStyle w:val="ListParagraph"/>
-        <w:widowControl/>
-        <w:numPr>
-          <w:ilvl w:val="0"/>
-          <w:numId w:val="39"/>
-        </w:numPr>
-        <w:spacing w:before="120"/>
-        <w:ind w:left="360"/>
-        <w:contextualSpacing w:val="0"/>
-        <w:rPr>
-          <w:color w:val="000000" w:themeColor="text1"/>
-        </w:rPr>
-      </w:pPr>
+      <w:proofErr w:type="gramStart"/>
       <w:r>
         <w:rPr>
           <w:color w:val="000000" w:themeColor="text1"/>
         </w:rPr>
-        <w:t>Conforms to current market standards and the character of the market area</w:t>
+        <w:t>vacant</w:t>
       </w:r>
-    </w:p>
-    <w:p>
-      <w:pPr>
-        <w:pStyle w:val="ListParagraph"/>
-        <w:widowControl/>
-        <w:numPr>
-          <w:ilvl w:val="0"/>
-          <w:numId w:val="39"/>
-        </w:numPr>
-        <w:spacing w:before="120"/>
-        <w:ind w:left="360"/>
-        <w:contextualSpacing w:val="0"/>
-        <w:rPr>
-          <w:color w:val="000000" w:themeColor="text1"/>
-        </w:rPr>
-      </w:pPr>
+      <w:proofErr w:type="gramEnd"/>
       <w:r>
         <w:rPr>
           <w:color w:val="000000" w:themeColor="text1"/>
         </w:rPr>
-        <w:t>Contains the suitably priced components</w:t>
-      </w:r>
-    </w:p>
-    <w:p>
-      <w:pPr>
-        <w:spacing w:before="120"/>
-        <w:rPr>
-          <w:color w:val="000000" w:themeColor="text1"/>
-        </w:rPr>
-      </w:pPr>
-      <w:r>
-        <w:rPr>
-          <w:color w:val="000000" w:themeColor="text1"/>
-        </w:rPr>
-        <w:t>If an ideal improvement is considered to be the highest and best use of the land as though vacant, it presumably will have no physical deterioration or functional obsolescence. Thus, any difference in value between the existing improvement and the ideal improvement would be attributable to physical deterioration or functional obsolescence. The appraiser must still consider whether external obsolescence is present, which may affect both the existing improvement and the ideal improvement.</w:t>
+        <w:t xml:space="preserve"> is concluded after the four criteria have been applied and various alternative uses have been eliminated. The remaining use that fulfills all four criteria is the highest and best use of the land as though vacant. A proper highest and best use conclusion indicates the use, the market participants for the use, and the timing of the use. In addition, the ideal improvement (see definition below) must be determined as a part of highest and best as though vacant.</w:t>
       </w:r>
     </w:p>
     <w:p>
@@ -676,6 +781,186 @@
       <w:pPr>
         <w:jc w:val="center"/>
         <w:rPr>
+          <w:b/>
+          <w:bCs/>
+          <w:color w:val="000000"/>
+          <w:sz w:val="28"/>
+          <w:szCs w:val="28"/>
+        </w:rPr>
+      </w:pPr>
+    </w:p>
+    <w:p>
+      <w:pPr>
+        <w:jc w:val="center"/>
+        <w:rPr>
+          <w:b/>
+          <w:bCs/>
+          <w:color w:val="000000"/>
+          <w:sz w:val="28"/>
+          <w:szCs w:val="28"/>
+        </w:rPr>
+      </w:pPr>
+    </w:p>
+    <w:p>
+      <w:pPr>
+        <w:jc w:val="center"/>
+        <w:rPr>
+          <w:b/>
+          <w:bCs/>
+          <w:color w:val="000000"/>
+          <w:sz w:val="28"/>
+          <w:szCs w:val="28"/>
+        </w:rPr>
+      </w:pPr>
+    </w:p>
+    <w:p>
+      <w:pPr>
+        <w:jc w:val="center"/>
+        <w:rPr>
+          <w:b/>
+          <w:bCs/>
+          <w:color w:val="000000"/>
+          <w:sz w:val="28"/>
+          <w:szCs w:val="28"/>
+        </w:rPr>
+      </w:pPr>
+    </w:p>
+    <w:p>
+      <w:pPr>
+        <w:jc w:val="center"/>
+        <w:rPr>
+          <w:b/>
+          <w:bCs/>
+          <w:color w:val="000000"/>
+          <w:sz w:val="28"/>
+          <w:szCs w:val="28"/>
+        </w:rPr>
+      </w:pPr>
+    </w:p>
+    <w:p>
+      <w:pPr>
+        <w:jc w:val="center"/>
+        <w:rPr>
+          <w:b/>
+          <w:bCs/>
+          <w:color w:val="000000"/>
+          <w:sz w:val="28"/>
+          <w:szCs w:val="28"/>
+        </w:rPr>
+      </w:pPr>
+    </w:p>
+    <w:p>
+      <w:pPr>
+        <w:jc w:val="center"/>
+        <w:rPr>
+          <w:b/>
+          <w:bCs/>
+          <w:color w:val="000000"/>
+          <w:sz w:val="28"/>
+          <w:szCs w:val="28"/>
+        </w:rPr>
+      </w:pPr>
+    </w:p>
+    <w:p>
+      <w:pPr>
+        <w:jc w:val="center"/>
+        <w:rPr>
+          <w:b/>
+          <w:bCs/>
+          <w:color w:val="000000"/>
+          <w:sz w:val="28"/>
+          <w:szCs w:val="28"/>
+        </w:rPr>
+      </w:pPr>
+    </w:p>
+    <w:p>
+      <w:pPr>
+        <w:jc w:val="center"/>
+        <w:rPr>
+          <w:b/>
+          <w:bCs/>
+          <w:color w:val="000000"/>
+          <w:sz w:val="28"/>
+          <w:szCs w:val="28"/>
+        </w:rPr>
+      </w:pPr>
+    </w:p>
+    <w:p>
+      <w:pPr>
+        <w:jc w:val="center"/>
+        <w:rPr>
+          <w:b/>
+          <w:bCs/>
+          <w:color w:val="000000"/>
+          <w:sz w:val="28"/>
+          <w:szCs w:val="28"/>
+        </w:rPr>
+      </w:pPr>
+    </w:p>
+    <w:p>
+      <w:pPr>
+        <w:jc w:val="center"/>
+        <w:rPr>
+          <w:b/>
+          <w:bCs/>
+          <w:color w:val="000000"/>
+          <w:sz w:val="28"/>
+          <w:szCs w:val="28"/>
+        </w:rPr>
+      </w:pPr>
+    </w:p>
+    <w:p>
+      <w:pPr>
+        <w:jc w:val="center"/>
+        <w:rPr>
+          <w:b/>
+          <w:bCs/>
+          <w:color w:val="000000"/>
+          <w:sz w:val="28"/>
+          <w:szCs w:val="28"/>
+        </w:rPr>
+      </w:pPr>
+    </w:p>
+    <w:p>
+      <w:pPr>
+        <w:jc w:val="center"/>
+        <w:rPr>
+          <w:b/>
+          <w:bCs/>
+          <w:color w:val="000000"/>
+          <w:sz w:val="28"/>
+          <w:szCs w:val="28"/>
+        </w:rPr>
+      </w:pPr>
+    </w:p>
+    <w:p>
+      <w:pPr>
+        <w:jc w:val="center"/>
+        <w:rPr>
+          <w:b/>
+          <w:bCs/>
+          <w:color w:val="000000"/>
+          <w:sz w:val="28"/>
+          <w:szCs w:val="28"/>
+        </w:rPr>
+      </w:pPr>
+    </w:p>
+    <w:p>
+      <w:pPr>
+        <w:jc w:val="center"/>
+        <w:rPr>
+          <w:b/>
+          <w:bCs/>
+          <w:color w:val="000000"/>
+          <w:sz w:val="28"/>
+          <w:szCs w:val="28"/>
+        </w:rPr>
+      </w:pPr>
+    </w:p>
+    <w:p>
+      <w:pPr>
+        <w:jc w:val="center"/>
+        <w:rPr>
           <w:color w:val="000000"/>
           <w:sz w:val="28"/>
           <w:szCs w:val="28"/>
@@ -689,7 +974,28 @@
           <w:sz w:val="28"/>
           <w:szCs w:val="28"/>
         </w:rPr>
-        <w:t>Analysis of The Site As Improved</w:t>
+        <w:lastRenderedPageBreak/>
+        <w:t xml:space="preserve">Analysis of The Site </w:t>
+      </w:r>
+      <w:r>
+        <w:rPr>
+          <w:b/>
+          <w:bCs/>
+          <w:color w:val="000000"/>
+          <w:sz w:val="28"/>
+          <w:szCs w:val="28"/>
+        </w:rPr>
+        <w:t>a</w:t>
+      </w:r>
+      <w:r>
+        <w:rPr>
+          <w:b/>
+          <w:bCs/>
+          <w:color w:val="000000"/>
+          <w:sz w:val="28"/>
+          <w:szCs w:val="28"/>
+        </w:rPr>
+        <w:t>s Improved</w:t>
       </w:r>
     </w:p>
     <w:p>
@@ -699,11 +1005,33 @@
           <w:color w:val="000000"/>
         </w:rPr>
       </w:pPr>
+      <w:proofErr w:type="gramStart"/>
       <w:r>
         <w:rPr>
           <w:color w:val="000000"/>
         </w:rPr>
-        <w:t>By definition, the highest and best use of the property as improved is: the use that should be made of a property as it exists.</w:t>
+        <w:t>By definition, the</w:t>
+      </w:r>
+      <w:proofErr w:type="gramEnd"/>
+      <w:r>
+        <w:rPr>
+          <w:color w:val="000000"/>
+        </w:rPr>
+        <w:t xml:space="preserve"> highest and best use of the property as improved </w:t>
+      </w:r>
+      <w:proofErr w:type="gramStart"/>
+      <w:r>
+        <w:rPr>
+          <w:color w:val="000000"/>
+        </w:rPr>
+        <w:t>is:</w:t>
+      </w:r>
+      <w:proofErr w:type="gramEnd"/>
+      <w:r>
+        <w:rPr>
+          <w:color w:val="000000"/>
+        </w:rPr>
+        <w:t xml:space="preserve"> the use that should be made of a property as it exists.</w:t>
       </w:r>
       <w:r>
         <w:rPr>
@@ -715,7 +1043,21 @@
         <w:rPr>
           <w:color w:val="000000"/>
         </w:rPr>
-        <w:t>An existing property should be renovated or retained as long as it continues to contribute to the total market value of the property, or until the return from a new improvement would more than offset the cost of demolishing the existing building and constructing a new one.</w:t>
+        <w:t xml:space="preserve">An existing property should be renovated or retained </w:t>
+      </w:r>
+      <w:proofErr w:type="gramStart"/>
+      <w:r>
+        <w:rPr>
+          <w:color w:val="000000"/>
+        </w:rPr>
+        <w:t>as long as</w:t>
+      </w:r>
+      <w:proofErr w:type="gramEnd"/>
+      <w:r>
+        <w:rPr>
+          <w:color w:val="000000"/>
+        </w:rPr>
+        <w:t xml:space="preserve"> it continues to contribute to the total market value of the property, or until the return from a new improvement would more than offset the cost of demolishing the existing building and constructing a new one.</w:t>
       </w:r>
       <w:r>
         <w:rPr>
@@ -731,11 +1073,33 @@
           <w:color w:val="000000"/>
         </w:rPr>
       </w:pPr>
+      <w:proofErr w:type="gramStart"/>
       <w:r>
         <w:rPr>
           <w:color w:val="000000"/>
         </w:rPr>
-        <w:t>Highest and best use of a property as improved pertains to the use that should be made of an improved property in light of its improvements, should it be replaced with a different type or intensity of use.</w:t>
+        <w:t>Highest</w:t>
+      </w:r>
+      <w:proofErr w:type="gramEnd"/>
+      <w:r>
+        <w:rPr>
+          <w:color w:val="000000"/>
+        </w:rPr>
+        <w:t xml:space="preserve"> and best use of a property as improved pertains to the use that should be made of an improved property </w:t>
+      </w:r>
+      <w:proofErr w:type="gramStart"/>
+      <w:r>
+        <w:rPr>
+          <w:color w:val="000000"/>
+        </w:rPr>
+        <w:t>in light of</w:t>
+      </w:r>
+      <w:proofErr w:type="gramEnd"/>
+      <w:r>
+        <w:rPr>
+          <w:color w:val="000000"/>
+        </w:rPr>
+        <w:t xml:space="preserve"> its improvements, should it be replaced with a different type or intensity of use.</w:t>
       </w:r>
       <w:r>
         <w:rPr>
@@ -872,7 +1236,6 @@
                 <w:b/>
                 <w:bCs/>
               </w:rPr>
-              <w:lastRenderedPageBreak/>
               <w:t>Financial Feasibility</w:t>
             </w:r>
           </w:p>

</xml_diff>

<commit_message>
updated highest and best use doc again
</commit_message>
<xml_diff>
--- a/highest_and_best_use.docx
+++ b/highest_and_best_use.docx
@@ -215,14 +215,23 @@
     </w:p>
     <w:p>
       <w:r>
-        <w:t xml:space="preserve">I have presented the analysis of the site as though vacant and as improved </w:t>
+        <w:t>I have presented the analysis of the site as though vacant and as improved in the following pages.</w:t>
       </w:r>
-      <w:r>
-        <w:t>on the following pages</w:t>
-      </w:r>
-      <w:r>
-        <w:t>.</w:t>
-      </w:r>
+    </w:p>
+    <w:p>
+      <w:pPr>
+        <w:tabs>
+          <w:tab w:val="center" w:pos="4680"/>
+        </w:tabs>
+        <w:spacing w:before="120"/>
+        <w:jc w:val="center"/>
+        <w:rPr>
+          <w:b/>
+          <w:bCs/>
+          <w:sz w:val="28"/>
+          <w:szCs w:val="28"/>
+        </w:rPr>
+      </w:pPr>
     </w:p>
     <w:p>
       <w:pPr>

</xml_diff>